<commit_message>
final data sorted out for the calculations
</commit_message>
<xml_diff>
--- a/Hemesh/Academia/Measuring Academia -links.docx
+++ b/Hemesh/Academia/Measuring Academia -links.docx
@@ -360,15 +360,7 @@
           <w:color w:val="212121"/>
           <w:shd w:val="clear" w:color="auto" w:fill="FFFFFF"/>
         </w:rPr>
-        <w:t>art and design, biology, business studies, chemistry, computing, economics, English language, English language and literature, English literature, history, physics, psychology, sociology</w:t>
-      </w:r>
-      <w:r>
-        <w:rPr>
-          <w:rFonts w:cs="Helvetica"/>
-          <w:color w:val="212121"/>
-          <w:shd w:val="clear" w:color="auto" w:fill="FFFFFF"/>
-        </w:rPr>
-        <w:t>). You sit the AS and A-Level at the end of the two years. Other subjects:</w:t>
+        <w:t>art and design, biology, business studies, chemistry, computing, economics, English language, English language and literature, English literature, history, physics, psychology, sociology). You sit the AS and A-Level at the end of the two years. Other subjects:</w:t>
       </w:r>
     </w:p>
     <w:p>
@@ -455,19 +447,7 @@
           <w:rPr>
             <w:rStyle w:val="Hyperlink"/>
           </w:rPr>
-          <w:t>https://www.compare-school-perform</w:t>
-        </w:r>
-        <w:r>
-          <w:rPr>
-            <w:rStyle w:val="Hyperlink"/>
-          </w:rPr>
-          <w:t>a</w:t>
-        </w:r>
-        <w:r>
-          <w:rPr>
-            <w:rStyle w:val="Hyperlink"/>
-          </w:rPr>
-          <w:t>nce.service.gov.uk/</w:t>
+          <w:t>https://www.compare-school-performance.service.gov.uk/</w:t>
         </w:r>
       </w:hyperlink>
     </w:p>
@@ -593,10 +573,6 @@
     <w:p>
       <w:pPr>
         <w:pStyle w:val="ListParagraph"/>
-        <w:numPr>
-          <w:ilvl w:val="0"/>
-          <w:numId w:val="1"/>
-        </w:numPr>
       </w:pPr>
       <w:bookmarkStart w:id="0" w:name="_GoBack"/>
       <w:bookmarkEnd w:id="0"/>

</xml_diff>